<commit_message>
updates report to lab4
</commit_message>
<xml_diff>
--- a/SystemsModelling4/Вознюк_О_ІС_71_лаб4.docx
+++ b/SystemsModelling4/Вознюк_О_ІС_71_лаб4.docx
@@ -59,7 +59,23 @@
           <w:rFonts w:ascii="Times New Roman" w:hAnsi="Times New Roman" w:cs="Times New Roman"/>
           <w:lang w:val="ru-RU"/>
         </w:rPr>
-        <w:t>КИЇВСЬКИЙ ПОЛІТЕХНІЧНИЙ ІНСТИТУТ ім. ІГОРЯ СІКОРСЬКОГО”</w:t>
+        <w:t xml:space="preserve">КИЇВСЬКИЙ ПОЛІТЕХНІЧНИЙ ІНСТИТУТ </w:t>
+      </w:r>
+      <w:proofErr w:type="spellStart"/>
+      <w:r>
+        <w:rPr>
+          <w:rFonts w:ascii="Times New Roman" w:hAnsi="Times New Roman" w:cs="Times New Roman"/>
+          <w:lang w:val="ru-RU"/>
+        </w:rPr>
+        <w:t>ім</w:t>
+      </w:r>
+      <w:proofErr w:type="spellEnd"/>
+      <w:r>
+        <w:rPr>
+          <w:rFonts w:ascii="Times New Roman" w:hAnsi="Times New Roman" w:cs="Times New Roman"/>
+          <w:lang w:val="ru-RU"/>
+        </w:rPr>
+        <w:t>. ІГОРЯ СІКОРСЬКОГО”</w:t>
       </w:r>
     </w:p>
     <w:p>
@@ -234,6 +250,7 @@
         <w:jc w:val="center"/>
         <w:rPr>
           <w:rFonts w:hint="eastAsia"/>
+          <w:lang w:val="ru-RU"/>
         </w:rPr>
       </w:pPr>
       <w:r>
@@ -259,6 +276,7 @@
           <w:rFonts w:ascii="Times New Roman" w:hAnsi="Times New Roman" w:cs="Times New Roman"/>
           <w:sz w:val="28"/>
           <w:szCs w:val="28"/>
+          <w:lang w:val="ru-RU"/>
         </w:rPr>
         <w:t>4</w:t>
       </w:r>
@@ -286,8 +304,19 @@
           <w:szCs w:val="28"/>
           <w:lang w:val="ru-RU"/>
         </w:rPr>
-        <w:t>з дисципліни</w:t>
-      </w:r>
+        <w:t xml:space="preserve">з </w:t>
+      </w:r>
+      <w:proofErr w:type="spellStart"/>
+      <w:r>
+        <w:rPr>
+          <w:rFonts w:ascii="Times New Roman" w:hAnsi="Times New Roman" w:cs="Times New Roman"/>
+          <w:sz w:val="28"/>
+          <w:szCs w:val="28"/>
+          <w:lang w:val="ru-RU"/>
+        </w:rPr>
+        <w:t>дисципліни</w:t>
+      </w:r>
+      <w:proofErr w:type="spellEnd"/>
     </w:p>
     <w:p>
       <w:pPr>
@@ -878,6 +907,7 @@
           <w:lang w:val="en-US"/>
         </w:rPr>
       </w:pPr>
+      <w:proofErr w:type="spellStart"/>
       <w:r>
         <w:rPr>
           <w:rFonts w:ascii="Times New Roman" w:hAnsi="Times New Roman" w:cs="Times New Roman"/>
@@ -887,6 +917,7 @@
         </w:rPr>
         <w:t>PatientType</w:t>
       </w:r>
+      <w:proofErr w:type="spellEnd"/>
       <w:r>
         <w:rPr>
           <w:rFonts w:ascii="Times New Roman" w:hAnsi="Times New Roman" w:cs="Times New Roman"/>
@@ -942,6 +973,7 @@
           <w:lang w:val="uk-UA"/>
         </w:rPr>
       </w:pPr>
+      <w:proofErr w:type="spellStart"/>
       <w:r>
         <w:rPr>
           <w:rFonts w:ascii="Times New Roman" w:hAnsi="Times New Roman" w:cs="Times New Roman"/>
@@ -951,6 +983,7 @@
         </w:rPr>
         <w:t>PatientType</w:t>
       </w:r>
+      <w:proofErr w:type="spellEnd"/>
       <w:r>
         <w:rPr>
           <w:rFonts w:ascii="Times New Roman" w:hAnsi="Times New Roman" w:cs="Times New Roman"/>
@@ -994,25 +1027,7 @@
           <w:szCs w:val="28"/>
           <w:lang w:val="uk-UA"/>
         </w:rPr>
-        <w:t xml:space="preserve">кількість створених пацієнтів </w:t>
-      </w:r>
-      <w:r>
-        <w:rPr>
-          <w:rFonts w:ascii="Times New Roman" w:hAnsi="Times New Roman" w:cs="Times New Roman"/>
-          <w:sz w:val="28"/>
-          <w:szCs w:val="28"/>
-          <w:lang w:val="uk-UA"/>
-        </w:rPr>
-        <w:t>другого</w:t>
-      </w:r>
-      <w:r>
-        <w:rPr>
-          <w:rFonts w:ascii="Times New Roman" w:hAnsi="Times New Roman" w:cs="Times New Roman"/>
-          <w:sz w:val="28"/>
-          <w:szCs w:val="28"/>
-          <w:lang w:val="uk-UA"/>
-        </w:rPr>
-        <w:t xml:space="preserve"> типу за допомогою </w:t>
+        <w:t xml:space="preserve">кількість створених пацієнтів другого типу за допомогою </w:t>
       </w:r>
       <w:r>
         <w:rPr>
@@ -1051,6 +1066,7 @@
           <w:lang w:val="uk-UA"/>
         </w:rPr>
       </w:pPr>
+      <w:proofErr w:type="spellStart"/>
       <w:r>
         <w:rPr>
           <w:rFonts w:ascii="Times New Roman" w:hAnsi="Times New Roman" w:cs="Times New Roman"/>
@@ -1060,6 +1076,7 @@
         </w:rPr>
         <w:t>PatientType</w:t>
       </w:r>
+      <w:proofErr w:type="spellEnd"/>
       <w:r>
         <w:rPr>
           <w:rFonts w:ascii="Times New Roman" w:hAnsi="Times New Roman" w:cs="Times New Roman"/>
@@ -1103,25 +1120,7 @@
           <w:szCs w:val="28"/>
           <w:lang w:val="uk-UA"/>
         </w:rPr>
-        <w:t xml:space="preserve">кількість створених пацієнтів </w:t>
-      </w:r>
-      <w:r>
-        <w:rPr>
-          <w:rFonts w:ascii="Times New Roman" w:hAnsi="Times New Roman" w:cs="Times New Roman"/>
-          <w:sz w:val="28"/>
-          <w:szCs w:val="28"/>
-          <w:lang w:val="uk-UA"/>
-        </w:rPr>
-        <w:t>третього</w:t>
-      </w:r>
-      <w:r>
-        <w:rPr>
-          <w:rFonts w:ascii="Times New Roman" w:hAnsi="Times New Roman" w:cs="Times New Roman"/>
-          <w:sz w:val="28"/>
-          <w:szCs w:val="28"/>
-          <w:lang w:val="uk-UA"/>
-        </w:rPr>
-        <w:t xml:space="preserve"> типу за допомогою </w:t>
+        <w:t xml:space="preserve">кількість створених пацієнтів третього типу за допомогою </w:t>
       </w:r>
       <w:r>
         <w:rPr>
@@ -1203,7 +1202,27 @@
           <w:szCs w:val="28"/>
           <w:lang w:val="uk-UA"/>
         </w:rPr>
-        <w:t xml:space="preserve">кількість пацієнтів оброблених смо </w:t>
+        <w:t xml:space="preserve">кількість пацієнтів оброблених </w:t>
+      </w:r>
+      <w:proofErr w:type="spellStart"/>
+      <w:r>
+        <w:rPr>
+          <w:rFonts w:ascii="Times New Roman" w:hAnsi="Times New Roman" w:cs="Times New Roman"/>
+          <w:sz w:val="28"/>
+          <w:szCs w:val="28"/>
+          <w:lang w:val="uk-UA"/>
+        </w:rPr>
+        <w:t>смо</w:t>
+      </w:r>
+      <w:proofErr w:type="spellEnd"/>
+      <w:r>
+        <w:rPr>
+          <w:rFonts w:ascii="Times New Roman" w:hAnsi="Times New Roman" w:cs="Times New Roman"/>
+          <w:sz w:val="28"/>
+          <w:szCs w:val="28"/>
+          <w:lang w:val="uk-UA"/>
+        </w:rPr>
+        <w:t xml:space="preserve"> </w:t>
       </w:r>
       <w:r>
         <w:rPr>
@@ -1249,7 +1268,27 @@
           <w:szCs w:val="28"/>
           <w:lang w:val="uk-UA"/>
         </w:rPr>
-        <w:t>І далі аналогічно для усіх смо.</w:t>
+        <w:t xml:space="preserve">І далі аналогічно для усіх </w:t>
+      </w:r>
+      <w:proofErr w:type="spellStart"/>
+      <w:r>
+        <w:rPr>
+          <w:rFonts w:ascii="Times New Roman" w:hAnsi="Times New Roman" w:cs="Times New Roman"/>
+          <w:sz w:val="28"/>
+          <w:szCs w:val="28"/>
+          <w:lang w:val="uk-UA"/>
+        </w:rPr>
+        <w:t>смо</w:t>
+      </w:r>
+      <w:proofErr w:type="spellEnd"/>
+      <w:r>
+        <w:rPr>
+          <w:rFonts w:ascii="Times New Roman" w:hAnsi="Times New Roman" w:cs="Times New Roman"/>
+          <w:sz w:val="28"/>
+          <w:szCs w:val="28"/>
+          <w:lang w:val="uk-UA"/>
+        </w:rPr>
+        <w:t>.</w:t>
       </w:r>
     </w:p>
     <w:p>
@@ -1595,43 +1634,7 @@
           <w:lang w:val="uk-UA"/>
         </w:rPr>
         <w:lastRenderedPageBreak/>
-        <w:t xml:space="preserve">Середній інтервал часу між прибуттями для пацієнтів </w:t>
-      </w:r>
-      <w:r>
-        <w:rPr>
-          <w:rFonts w:ascii="Times New Roman" w:hAnsi="Times New Roman" w:cs="Times New Roman"/>
-          <w:sz w:val="28"/>
-          <w:szCs w:val="28"/>
-          <w:lang w:val="uk-UA"/>
-        </w:rPr>
-        <w:t>другого</w:t>
-      </w:r>
-      <w:r>
-        <w:rPr>
-          <w:rFonts w:ascii="Times New Roman" w:hAnsi="Times New Roman" w:cs="Times New Roman"/>
-          <w:sz w:val="28"/>
-          <w:szCs w:val="28"/>
-          <w:lang w:val="uk-UA"/>
-        </w:rPr>
-        <w:t xml:space="preserve"> типу, а також список із значеннями інтервалів часу між прибуттями пацієнтів </w:t>
-      </w:r>
-      <w:r>
-        <w:rPr>
-          <w:rFonts w:ascii="Times New Roman" w:hAnsi="Times New Roman" w:cs="Times New Roman"/>
-          <w:sz w:val="28"/>
-          <w:szCs w:val="28"/>
-          <w:lang w:val="uk-UA"/>
-        </w:rPr>
-        <w:t>другого</w:t>
-      </w:r>
-      <w:r>
-        <w:rPr>
-          <w:rFonts w:ascii="Times New Roman" w:hAnsi="Times New Roman" w:cs="Times New Roman"/>
-          <w:sz w:val="28"/>
-          <w:szCs w:val="28"/>
-          <w:lang w:val="uk-UA"/>
-        </w:rPr>
-        <w:t xml:space="preserve"> типу.</w:t>
+        <w:t>Середній інтервал часу між прибуттями для пацієнтів другого типу, а також список із значеннями інтервалів часу між прибуттями пацієнтів другого типу.</w:t>
       </w:r>
     </w:p>
     <w:p>
@@ -1956,7 +1959,27 @@
           <w:szCs w:val="28"/>
           <w:lang w:val="uk-UA"/>
         </w:rPr>
-        <w:t xml:space="preserve">Як видно з  рисунку 1 кількість згенерованих пацієнтів для кожного типу відповідає їх заданим частотам. Як і очікувалося кількість пацієнтів, що надішли до мережі = кількість згенерована </w:t>
+        <w:t xml:space="preserve">Як видно з  рисунку 1 кількість згенерованих пацієнтів для кожного типу відповідає їх заданим частотам. Як і очікувалося кількість пацієнтів, що </w:t>
+      </w:r>
+      <w:proofErr w:type="spellStart"/>
+      <w:r>
+        <w:rPr>
+          <w:rFonts w:ascii="Times New Roman" w:hAnsi="Times New Roman" w:cs="Times New Roman"/>
+          <w:sz w:val="28"/>
+          <w:szCs w:val="28"/>
+          <w:lang w:val="uk-UA"/>
+        </w:rPr>
+        <w:t>надішли</w:t>
+      </w:r>
+      <w:proofErr w:type="spellEnd"/>
+      <w:r>
+        <w:rPr>
+          <w:rFonts w:ascii="Times New Roman" w:hAnsi="Times New Roman" w:cs="Times New Roman"/>
+          <w:sz w:val="28"/>
+          <w:szCs w:val="28"/>
+          <w:lang w:val="uk-UA"/>
+        </w:rPr>
+        <w:t xml:space="preserve"> до мережі = кількість згенерована </w:t>
       </w:r>
       <w:r>
         <w:rPr>
@@ -2007,7 +2030,47 @@
           <w:szCs w:val="28"/>
           <w:lang w:val="uk-UA"/>
         </w:rPr>
-        <w:t>На рисунку 2 можна спостерігати, що найменший середній час перебування пацієнтів у мережі має перший тип, так як у нього найкоротший маршрут і час обробки смо, що відповідає за розведення пацієнтів до палат не є набагато більший за інші смо. Середній час перебування пацієнтів у мережі має третій тип, так як після лабораторії він залишає лікарню. Найбільший середній час перебування пацієнтів у мережі має другий тип, так до часу перебування третього типу додається ще час першого.</w:t>
+        <w:t xml:space="preserve">На рисунку 2 можна спостерігати, що найменший середній час перебування пацієнтів у мережі має перший тип, так як у нього найкоротший маршрут і час обробки </w:t>
+      </w:r>
+      <w:proofErr w:type="spellStart"/>
+      <w:r>
+        <w:rPr>
+          <w:rFonts w:ascii="Times New Roman" w:hAnsi="Times New Roman" w:cs="Times New Roman"/>
+          <w:sz w:val="28"/>
+          <w:szCs w:val="28"/>
+          <w:lang w:val="uk-UA"/>
+        </w:rPr>
+        <w:t>смо</w:t>
+      </w:r>
+      <w:proofErr w:type="spellEnd"/>
+      <w:r>
+        <w:rPr>
+          <w:rFonts w:ascii="Times New Roman" w:hAnsi="Times New Roman" w:cs="Times New Roman"/>
+          <w:sz w:val="28"/>
+          <w:szCs w:val="28"/>
+          <w:lang w:val="uk-UA"/>
+        </w:rPr>
+        <w:t xml:space="preserve">, що відповідає за розведення пацієнтів до палат не є набагато більший за інші </w:t>
+      </w:r>
+      <w:proofErr w:type="spellStart"/>
+      <w:r>
+        <w:rPr>
+          <w:rFonts w:ascii="Times New Roman" w:hAnsi="Times New Roman" w:cs="Times New Roman"/>
+          <w:sz w:val="28"/>
+          <w:szCs w:val="28"/>
+          <w:lang w:val="uk-UA"/>
+        </w:rPr>
+        <w:t>смо</w:t>
+      </w:r>
+      <w:proofErr w:type="spellEnd"/>
+      <w:r>
+        <w:rPr>
+          <w:rFonts w:ascii="Times New Roman" w:hAnsi="Times New Roman" w:cs="Times New Roman"/>
+          <w:sz w:val="28"/>
+          <w:szCs w:val="28"/>
+          <w:lang w:val="uk-UA"/>
+        </w:rPr>
+        <w:t>. Середній час перебування пацієнтів у мережі має третій тип, так як після лабораторії він залишає лікарню. Найбільший середній час перебування пацієнтів у мережі має другий тип, так до часу перебування третього типу додається ще час першого.</w:t>
       </w:r>
     </w:p>
     <w:p>
@@ -2067,6 +2130,15 @@
           <w:lang w:val="uk-UA"/>
         </w:rPr>
       </w:pPr>
+      <w:r>
+        <w:rPr>
+          <w:rFonts w:ascii="Times New Roman" w:hAnsi="Times New Roman" w:cs="Times New Roman"/>
+          <w:sz w:val="28"/>
+          <w:szCs w:val="28"/>
+          <w:lang w:val="uk-UA"/>
+        </w:rPr>
+        <w:t>https://github.com/oleksandravozniuk/SystemsModelling/tree/master/SystemsModelling4</w:t>
+      </w:r>
     </w:p>
     <w:sectPr>
       <w:pgSz w:w="11906" w:h="16838"/>

</xml_diff>